<commit_message>
Updated UML and corresponding schemes
</commit_message>
<xml_diff>
--- a/Proj2.docx
+++ b/Proj2.docx
@@ -1,11 +1,13 @@
 
 <file path=word/document.xml><?xml version="1.0" encoding="utf-8"?>
-<w:document xmlns:wpc="http://schemas.microsoft.com/office/word/2010/wordprocessingCanvas" xmlns:mo="http://schemas.microsoft.com/office/mac/office/2008/main" xmlns:mc="http://schemas.openxmlformats.org/markup-compatibility/2006" xmlns:mv="urn:schemas-microsoft-com:mac:vml" xmlns:o="urn:schemas-microsoft-com:office:office" xmlns:r="http://schemas.openxmlformats.org/officeDocument/2006/relationships" xmlns:m="http://schemas.openxmlformats.org/officeDocument/2006/math" xmlns:v="urn:schemas-microsoft-com:vml" xmlns:wp14="http://schemas.microsoft.com/office/word/2010/wordprocessingDrawing" xmlns:wp="http://schemas.openxmlformats.org/drawingml/2006/wordprocessingDrawing" xmlns:w10="urn:schemas-microsoft-com:office:word" xmlns:w="http://schemas.openxmlformats.org/wordprocessingml/2006/main" xmlns:w14="http://schemas.microsoft.com/office/word/2010/wordml" xmlns:w15="http://schemas.microsoft.com/office/word/2012/wordml" xmlns:wpg="http://schemas.microsoft.com/office/word/2010/wordprocessingGroup" xmlns:wpi="http://schemas.microsoft.com/office/word/2010/wordprocessingInk" xmlns:wne="http://schemas.microsoft.com/office/word/2006/wordml" xmlns:wps="http://schemas.microsoft.com/office/word/2010/wordprocessingShape" mc:Ignorable="w14 w15 wp14">
+<w:document xmlns:wpc="http://schemas.microsoft.com/office/word/2010/wordprocessingCanvas" xmlns:cx="http://schemas.microsoft.com/office/drawing/2014/chartex" xmlns:cx1="http://schemas.microsoft.com/office/drawing/2015/9/8/chartex" xmlns:cx2="http://schemas.microsoft.com/office/drawing/2015/10/21/chartex" xmlns:cx3="http://schemas.microsoft.com/office/drawing/2016/5/9/chartex" xmlns:cx4="http://schemas.microsoft.com/office/drawing/2016/5/10/chartex" xmlns:cx5="http://schemas.microsoft.com/office/drawing/2016/5/11/chartex" xmlns:cx6="http://schemas.microsoft.com/office/drawing/2016/5/12/chartex" xmlns:cx7="http://schemas.microsoft.com/office/drawing/2016/5/13/chartex" xmlns:cx8="http://schemas.microsoft.com/office/drawing/2016/5/14/chartex" xmlns:mc="http://schemas.openxmlformats.org/markup-compatibility/2006" xmlns:aink="http://schemas.microsoft.com/office/drawing/2016/ink" xmlns:am3d="http://schemas.microsoft.com/office/drawing/2017/model3d" xmlns:o="urn:schemas-microsoft-com:office:office" xmlns:r="http://schemas.openxmlformats.org/officeDocument/2006/relationships" xmlns:m="http://schemas.openxmlformats.org/officeDocument/2006/math" xmlns:v="urn:schemas-microsoft-com:vml" xmlns:wp14="http://schemas.microsoft.com/office/word/2010/wordprocessingDrawing" xmlns:wp="http://schemas.openxmlformats.org/drawingml/2006/wordprocessingDrawing" xmlns:w10="urn:schemas-microsoft-com:office:word" xmlns:w="http://schemas.openxmlformats.org/wordprocessingml/2006/main" xmlns:w14="http://schemas.microsoft.com/office/word/2010/wordml" xmlns:w15="http://schemas.microsoft.com/office/word/2012/wordml" xmlns:w16cid="http://schemas.microsoft.com/office/word/2016/wordml/cid" xmlns:w16se="http://schemas.microsoft.com/office/word/2015/wordml/symex" xmlns:wpg="http://schemas.microsoft.com/office/word/2010/wordprocessingGroup" xmlns:wpi="http://schemas.microsoft.com/office/word/2010/wordprocessingInk" xmlns:wne="http://schemas.microsoft.com/office/word/2006/wordml" xmlns:wps="http://schemas.microsoft.com/office/word/2010/wordprocessingShape" mc:Ignorable="w14 w15 w16se w16cid wp14">
   <w:body>
     <w:p>
+      <w:proofErr w:type="gramStart"/>
       <w:r>
         <w:t>Entidade(</w:t>
       </w:r>
+      <w:proofErr w:type="gramEnd"/>
       <w:r>
         <w:rPr>
           <w:u w:val="single"/>
@@ -27,12 +29,6 @@
         <w:t>NIF</w:t>
       </w:r>
       <w:r>
-        <w:rPr>
-          <w:u w:val="single"/>
-        </w:rPr>
-        <w:t>Cliente</w:t>
-      </w:r>
-      <w:r>
         <w:t>-&gt;Entidade, ID</w:t>
       </w:r>
       <w:r>
@@ -50,14 +46,19 @@
         <w:t>NIF</w:t>
       </w:r>
       <w:r>
-        <w:rPr>
-          <w:u w:val="single"/>
-        </w:rPr>
-        <w:t>Empregado</w:t>
-      </w:r>
-      <w:r>
-        <w:t>-&gt;Entidade, salário, posiçãoTrabalho</w:t>
-      </w:r>
+        <w:t xml:space="preserve">-&gt;Entidade, salário, </w:t>
+      </w:r>
+      <w:proofErr w:type="spellStart"/>
+      <w:r>
+        <w:t>posi</w:t>
+      </w:r>
+      <w:r>
+        <w:t>ca</w:t>
+      </w:r>
+      <w:r>
+        <w:t>oTrabalho</w:t>
+      </w:r>
+      <w:proofErr w:type="spellEnd"/>
       <w:r>
         <w:t>, chefe</w:t>
       </w:r>
@@ -69,8 +70,13 @@
       </w:r>
     </w:p>
     <w:p>
-      <w:r>
-        <w:t>OrganizadorEventos(</w:t>
+      <w:proofErr w:type="spellStart"/>
+      <w:r>
+        <w:t>OrganizadorEventos</w:t>
+      </w:r>
+      <w:proofErr w:type="spellEnd"/>
+      <w:r>
+        <w:t>(</w:t>
       </w:r>
       <w:r>
         <w:rPr>
@@ -79,106 +85,174 @@
         <w:t>NIF</w:t>
       </w:r>
       <w:r>
-        <w:rPr>
-          <w:u w:val="single"/>
-        </w:rPr>
-        <w:t>OE</w:t>
+        <w:t>-&gt;Cliente, descontos)</w:t>
+      </w:r>
+    </w:p>
+    <w:p/>
+    <w:p>
+      <w:proofErr w:type="gramStart"/>
+      <w:r>
+        <w:t>Sala(</w:t>
+      </w:r>
+      <w:proofErr w:type="gramEnd"/>
+      <w:r>
+        <w:rPr>
+          <w:u w:val="single"/>
+        </w:rPr>
+        <w:t>nome</w:t>
+      </w:r>
+      <w:r>
+        <w:t>, localização)</w:t>
+      </w:r>
+    </w:p>
+    <w:p>
+      <w:proofErr w:type="spellStart"/>
+      <w:r>
+        <w:t>MarcouSala</w:t>
+      </w:r>
+      <w:proofErr w:type="spellEnd"/>
+      <w:r>
+        <w:t>(</w:t>
+      </w:r>
+      <w:r>
+        <w:rPr>
+          <w:u w:val="single"/>
+        </w:rPr>
+        <w:t>NIF</w:t>
+      </w:r>
+      <w:r>
+        <w:t>-&gt;</w:t>
+      </w:r>
+      <w:proofErr w:type="spellStart"/>
+      <w:r>
+        <w:t>OrganizadorEventos</w:t>
+      </w:r>
+      <w:proofErr w:type="spellEnd"/>
+      <w:r>
+        <w:t xml:space="preserve">, </w:t>
+      </w:r>
+      <w:r>
+        <w:rPr>
+          <w:u w:val="single"/>
+        </w:rPr>
+        <w:t>nome</w:t>
+      </w:r>
+      <w:r>
+        <w:t>-&gt;Sala)</w:t>
+      </w:r>
+    </w:p>
+    <w:p/>
+    <w:p>
+      <w:r>
+        <w:t>Alugu</w:t>
+      </w:r>
+      <w:r>
+        <w:t>er</w:t>
+      </w:r>
+      <w:r>
+        <w:t>(</w:t>
+      </w:r>
+      <w:r>
+        <w:rPr>
+          <w:u w:val="single"/>
+        </w:rPr>
+        <w:t>n</w:t>
       </w:r>
       <w:bookmarkStart w:id="0" w:name="_GoBack"/>
       <w:bookmarkEnd w:id="0"/>
       <w:r>
-        <w:t>-&gt;Cliente, descontos)</w:t>
-      </w:r>
-    </w:p>
-    <w:p>
-      <w:r>
-        <w:t>Sala(</w:t>
-      </w:r>
-      <w:r>
-        <w:rPr>
-          <w:u w:val="single"/>
-        </w:rPr>
+        <w:rPr>
+          <w:u w:val="single"/>
+        </w:rPr>
+        <w:t>Aluguer</w:t>
+      </w:r>
+      <w:r>
+        <w:t xml:space="preserve">, </w:t>
+      </w:r>
+      <w:proofErr w:type="spellStart"/>
+      <w:r>
+        <w:t>dataEntrega</w:t>
+      </w:r>
+      <w:proofErr w:type="spellEnd"/>
+      <w:r>
+        <w:t xml:space="preserve">, </w:t>
+      </w:r>
+      <w:proofErr w:type="spellStart"/>
+      <w:r>
+        <w:t>dataAluguer</w:t>
+      </w:r>
+      <w:proofErr w:type="spellEnd"/>
+      <w:r>
+        <w:t xml:space="preserve">, </w:t>
+      </w:r>
+      <w:r>
+        <w:t>NIF</w:t>
+      </w:r>
+      <w:r>
+        <w:t xml:space="preserve">-&gt;Cliente, </w:t>
+      </w:r>
+      <w:r>
         <w:t>nome</w:t>
       </w:r>
       <w:r>
-        <w:t>, localização)</w:t>
-      </w:r>
-    </w:p>
-    <w:p>
-      <w:r>
-        <w:t>EntregaNaSala(</w:t>
-      </w:r>
-      <w:r>
-        <w:rPr>
-          <w:u w:val="single"/>
-        </w:rPr>
-        <w:t>id</w:t>
-      </w:r>
-      <w:r>
-        <w:t>-&gt;Instrumento, nome-&gt;Sala)</w:t>
-      </w:r>
-    </w:p>
-    <w:p>
-      <w:r>
-        <w:t>MarcouSala(</w:t>
-      </w:r>
-      <w:r>
-        <w:rPr>
-          <w:u w:val="single"/>
-        </w:rPr>
-        <w:t>NIF</w:t>
-      </w:r>
-      <w:r>
-        <w:t xml:space="preserve">-&gt;OrganizadorEventos, </w:t>
-      </w:r>
-      <w:r>
-        <w:rPr>
-          <w:u w:val="single"/>
-        </w:rPr>
+        <w:t>-&gt;Sala</w:t>
+      </w:r>
+      <w:r>
+        <w:t>)</w:t>
+      </w:r>
+    </w:p>
+    <w:p/>
+    <w:p>
+      <w:proofErr w:type="gramStart"/>
+      <w:r>
+        <w:t>Instrumento(</w:t>
+      </w:r>
+      <w:proofErr w:type="gramEnd"/>
+      <w:r>
+        <w:rPr>
+          <w:u w:val="single"/>
+        </w:rPr>
+        <w:t>ID</w:t>
+      </w:r>
+      <w:r>
+        <w:t xml:space="preserve">, qualidade, </w:t>
+      </w:r>
+      <w:proofErr w:type="spellStart"/>
+      <w:r>
+        <w:t>preçoAluguer</w:t>
+      </w:r>
+      <w:proofErr w:type="spellEnd"/>
+      <w:r>
+        <w:t>,</w:t>
+      </w:r>
+      <w:r>
+        <w:t xml:space="preserve"> </w:t>
+      </w:r>
+      <w:r>
         <w:t>nome</w:t>
       </w:r>
       <w:r>
-        <w:t>-&gt;Sala)</w:t>
-      </w:r>
-    </w:p>
-    <w:p>
-      <w:r>
-        <w:t>Instrumento(</w:t>
-      </w:r>
-      <w:r>
-        <w:rPr>
-          <w:u w:val="single"/>
-        </w:rPr>
-        <w:t>ID</w:t>
-      </w:r>
-      <w:r>
-        <w:t>, qualidade, preçoAluguer,</w:t>
-      </w:r>
-      <w:r>
-        <w:t xml:space="preserve"> Marca-&gt;Marca)</w:t>
-      </w:r>
-    </w:p>
-    <w:p>
-      <w:r>
-        <w:t>Alugou(</w:t>
-      </w:r>
-      <w:r>
-        <w:rPr>
-          <w:u w:val="single"/>
-        </w:rPr>
-        <w:t>NIF</w:t>
-      </w:r>
-      <w:r>
-        <w:t xml:space="preserve">-&gt;Cliente, </w:t>
-      </w:r>
-      <w:r>
-        <w:rPr>
-          <w:u w:val="single"/>
-        </w:rPr>
-        <w:t>id</w:t>
-      </w:r>
-      <w:r>
-        <w:t>-&gt;Instrumento, dataEntrega, dataAluguer)</w:t>
+        <w:t>-&gt;Marca</w:t>
+      </w:r>
+      <w:r>
+        <w:t xml:space="preserve">, </w:t>
+      </w:r>
+      <w:proofErr w:type="spellStart"/>
+      <w:r>
+        <w:rPr>
+          <w:u w:val="single"/>
+        </w:rPr>
+        <w:t>NAluguer</w:t>
+      </w:r>
+      <w:proofErr w:type="spellEnd"/>
+      <w:r>
+        <w:t>-&gt;</w:t>
+      </w:r>
+      <w:r>
+        <w:t>Aluguer</w:t>
+      </w:r>
+      <w:r>
+        <w:t>)</w:t>
       </w:r>
     </w:p>
     <w:p>
@@ -196,9 +270,11 @@
       </w:r>
     </w:p>
     <w:p>
+      <w:proofErr w:type="gramStart"/>
       <w:r>
         <w:t>Modelo(</w:t>
       </w:r>
+      <w:proofErr w:type="gramEnd"/>
       <w:r>
         <w:rPr>
           <w:u w:val="single"/>
@@ -206,13 +282,23 @@
         <w:t>nome</w:t>
       </w:r>
       <w:r>
-        <w:t>, preçoCompra, material, tipo, Marca-&gt;Marca)</w:t>
-      </w:r>
-    </w:p>
-    <w:p>
+        <w:t xml:space="preserve">, </w:t>
+      </w:r>
+      <w:proofErr w:type="spellStart"/>
+      <w:r>
+        <w:t>preçoCompra</w:t>
+      </w:r>
+      <w:proofErr w:type="spellEnd"/>
+      <w:r>
+        <w:t>, material, tipo, Marca-&gt;Marca)</w:t>
+      </w:r>
+    </w:p>
+    <w:p>
+      <w:proofErr w:type="gramStart"/>
       <w:r>
         <w:t>Loja(</w:t>
       </w:r>
+      <w:proofErr w:type="gramEnd"/>
       <w:r>
         <w:rPr>
           <w:u w:val="single"/>
@@ -227,8 +313,13 @@
       </w:r>
     </w:p>
     <w:p>
-      <w:r>
-        <w:t>EmLoja(</w:t>
+      <w:proofErr w:type="spellStart"/>
+      <w:r>
+        <w:t>EmLoja</w:t>
+      </w:r>
+      <w:proofErr w:type="spellEnd"/>
+      <w:r>
+        <w:t>(</w:t>
       </w:r>
       <w:r>
         <w:rPr>
@@ -250,8 +341,13 @@
       </w:r>
     </w:p>
     <w:p>
-      <w:r>
-        <w:t>EmpregadosDaLoja(</w:t>
+      <w:proofErr w:type="spellStart"/>
+      <w:r>
+        <w:t>EmpregadosDaLoja</w:t>
+      </w:r>
+      <w:proofErr w:type="spellEnd"/>
+      <w:r>
+        <w:t>(</w:t>
       </w:r>
       <w:r>
         <w:rPr>
@@ -286,7 +382,7 @@
 </file>
 
 <file path=word/styles.xml><?xml version="1.0" encoding="utf-8"?>
-<w:styles xmlns:mc="http://schemas.openxmlformats.org/markup-compatibility/2006" xmlns:r="http://schemas.openxmlformats.org/officeDocument/2006/relationships" xmlns:w="http://schemas.openxmlformats.org/wordprocessingml/2006/main" xmlns:w14="http://schemas.microsoft.com/office/word/2010/wordml" xmlns:w15="http://schemas.microsoft.com/office/word/2012/wordml" mc:Ignorable="w14 w15">
+<w:styles xmlns:mc="http://schemas.openxmlformats.org/markup-compatibility/2006" xmlns:r="http://schemas.openxmlformats.org/officeDocument/2006/relationships" xmlns:w="http://schemas.openxmlformats.org/wordprocessingml/2006/main" xmlns:w14="http://schemas.microsoft.com/office/word/2010/wordml" xmlns:w15="http://schemas.microsoft.com/office/word/2012/wordml" xmlns:w16cid="http://schemas.microsoft.com/office/word/2016/wordml/cid" xmlns:w16se="http://schemas.microsoft.com/office/word/2015/wordml/symex" mc:Ignorable="w14 w15 w16se w16cid">
   <w:docDefaults>
     <w:rPrDefault>
       <w:rPr>
@@ -298,7 +394,7 @@
     </w:rPrDefault>
     <w:pPrDefault/>
   </w:docDefaults>
-  <w:latentStyles w:defLockedState="0" w:defUIPriority="99" w:defSemiHidden="0" w:defUnhideWhenUsed="0" w:defQFormat="0" w:count="382">
+  <w:latentStyles w:defLockedState="0" w:defUIPriority="99" w:defSemiHidden="0" w:defUnhideWhenUsed="0" w:defQFormat="0" w:count="375">
     <w:lsdException w:name="Normal" w:uiPriority="0" w:qFormat="1"/>
     <w:lsdException w:name="heading 1" w:uiPriority="9" w:qFormat="1"/>
     <w:lsdException w:name="heading 2" w:semiHidden="1" w:uiPriority="9" w:unhideWhenUsed="1" w:qFormat="1"/>
@@ -455,15 +551,6 @@
     <w:lsdException w:name="Balloon Text" w:semiHidden="1" w:unhideWhenUsed="1"/>
     <w:lsdException w:name="Table Grid" w:uiPriority="39"/>
     <w:lsdException w:name="Table Theme" w:semiHidden="1" w:unhideWhenUsed="1"/>
-    <w:lsdException w:name="Note Level 1" w:semiHidden="1" w:unhideWhenUsed="1"/>
-    <w:lsdException w:name="Note Level 2" w:semiHidden="1" w:unhideWhenUsed="1"/>
-    <w:lsdException w:name="Note Level 3" w:semiHidden="1" w:unhideWhenUsed="1"/>
-    <w:lsdException w:name="Note Level 4" w:semiHidden="1" w:unhideWhenUsed="1"/>
-    <w:lsdException w:name="Note Level 5" w:semiHidden="1" w:unhideWhenUsed="1"/>
-    <w:lsdException w:name="Note Level 6" w:semiHidden="1" w:unhideWhenUsed="1"/>
-    <w:lsdException w:name="Note Level 7" w:semiHidden="1" w:unhideWhenUsed="1"/>
-    <w:lsdException w:name="Note Level 8" w:semiHidden="1" w:unhideWhenUsed="1"/>
-    <w:lsdException w:name="Note Level 9" w:semiHidden="1" w:unhideWhenUsed="1"/>
     <w:lsdException w:name="Placeholder Text" w:semiHidden="1"/>
     <w:lsdException w:name="No Spacing" w:uiPriority="1" w:qFormat="1"/>
     <w:lsdException w:name="Light Shading" w:uiPriority="60"/>

</xml_diff>

<commit_message>
Added Funcional Dependancy and Normal Form analysis
</commit_message>
<xml_diff>
--- a/Proj2.docx
+++ b/Proj2.docx
@@ -19,14 +19,23 @@
       </w:r>
     </w:p>
     <w:p>
+      <w:r>
+        <w:t>NIF -&gt; nome, telefone, morada</w:t>
+      </w:r>
+    </w:p>
+    <w:p>
       <w:pPr>
         <w:rPr>
           <w:u w:val="single"/>
         </w:rPr>
       </w:pPr>
-      <w:r>
-        <w:t>NIF -&gt; nome, telefone, morada</w:t>
-      </w:r>
+    </w:p>
+    <w:p>
+      <w:pPr>
+        <w:rPr>
+          <w:u w:val="single"/>
+        </w:rPr>
+      </w:pPr>
     </w:p>
     <w:p/>
     <w:p>
@@ -546,35 +555,208 @@
         <w:rPr>
           <w:u w:val="single"/>
         </w:rPr>
-        <w:t>local</w:t>
+        <w:t>localização</w:t>
+      </w:r>
+      <w:r>
+        <w:t xml:space="preserve">-&gt;Loja, </w:t>
+      </w:r>
+      <w:r>
+        <w:rPr>
+          <w:u w:val="single"/>
+        </w:rPr>
+        <w:t>NIF</w:t>
+      </w:r>
+      <w:r>
+        <w:t>-&gt;</w:t>
+      </w:r>
+      <w:r>
+        <w:t>Empregado</w:t>
+      </w:r>
+      <w:r>
+        <w:t>)</w:t>
+      </w:r>
+    </w:p>
+    <w:p/>
+    <w:p/>
+    <w:p/>
+    <w:p>
+      <w:pPr>
+        <w:jc w:val="both"/>
+      </w:pPr>
+      <w:r>
+        <w:t>Todas as relações pertencem à 1</w:t>
+      </w:r>
+      <w:r>
+        <w:t>ª</w:t>
+      </w:r>
+      <w:r>
+        <w:t xml:space="preserve">FN (atributos atómicos) e, </w:t>
+      </w:r>
+      <w:r>
+        <w:t>à 2ªFN (nenhum elemento não primo é dependente dum subconjunto de chaves candidatas</w:t>
+      </w:r>
+      <w:r>
+        <w:t xml:space="preserve">, tendo em conta que, em todos os casos desta base de </w:t>
+      </w:r>
+      <w:r>
+        <w:t>dados, as</w:t>
+      </w:r>
+      <w:r>
+        <w:t xml:space="preserve"> chaves candidatas contêm apenas um atributo</w:t>
+      </w:r>
+      <w:r>
+        <w:t>)</w:t>
+      </w:r>
+      <w:r>
+        <w:t>.</w:t>
+      </w:r>
+    </w:p>
+    <w:p>
+      <w:pPr>
+        <w:jc w:val="both"/>
+      </w:pPr>
+    </w:p>
+    <w:p>
+      <w:pPr>
+        <w:jc w:val="both"/>
+      </w:pPr>
+      <w:r>
+        <w:lastRenderedPageBreak/>
+        <w:t xml:space="preserve">As relações Empregado e Instrumento </w:t>
+      </w:r>
+      <w:r>
+        <w:t>violam</w:t>
+      </w:r>
+      <w:r>
+        <w:t xml:space="preserve"> </w:t>
+      </w:r>
+      <w:r>
+        <w:t>a</w:t>
+      </w:r>
+      <w:r>
+        <w:t xml:space="preserve"> 3ªFN</w:t>
+      </w:r>
+      <w:r>
+        <w:t xml:space="preserve"> (e</w:t>
+      </w:r>
+      <w:r>
+        <w:t>,</w:t>
+      </w:r>
+      <w:r>
+        <w:t xml:space="preserve"> por sua </w:t>
+      </w:r>
+      <w:r>
+        <w:t>vez, a</w:t>
+      </w:r>
+      <w:r>
+        <w:t xml:space="preserve"> </w:t>
       </w:r>
       <w:bookmarkStart w:id="0" w:name="_GoBack"/>
       <w:bookmarkEnd w:id="0"/>
       <w:r>
-        <w:rPr>
-          <w:u w:val="single"/>
-        </w:rPr>
-        <w:t>ização</w:t>
-      </w:r>
-      <w:r>
-        <w:t xml:space="preserve">-&gt;Loja, </w:t>
-      </w:r>
-      <w:r>
-        <w:rPr>
-          <w:u w:val="single"/>
-        </w:rPr>
-        <w:t>NIF</w:t>
-      </w:r>
-      <w:r>
-        <w:t>-&gt;</w:t>
-      </w:r>
-      <w:r>
-        <w:t>Empregado</w:t>
-      </w:r>
+        <w:t xml:space="preserve">Forma Normal de </w:t>
+      </w:r>
+      <w:proofErr w:type="spellStart"/>
+      <w:r>
+        <w:t>Boyce-Codd</w:t>
+      </w:r>
+      <w:proofErr w:type="spellEnd"/>
       <w:r>
         <w:t>)</w:t>
       </w:r>
-    </w:p>
+      <w:r>
+        <w:t xml:space="preserve"> </w:t>
+      </w:r>
+      <w:r>
+        <w:t>pois contêm uma dependência</w:t>
+      </w:r>
+      <w:r>
+        <w:t xml:space="preserve"> </w:t>
+      </w:r>
+      <w:r>
+        <w:t xml:space="preserve">não trivial em que o lado esquerdo não é uma </w:t>
+      </w:r>
+      <w:proofErr w:type="spellStart"/>
+      <w:r>
+        <w:t>superchave</w:t>
+      </w:r>
+      <w:proofErr w:type="spellEnd"/>
+      <w:r>
+        <w:t xml:space="preserve"> e</w:t>
+      </w:r>
+      <w:r>
+        <w:t xml:space="preserve"> o lado direito </w:t>
+      </w:r>
+      <w:r>
+        <w:t>contém</w:t>
+      </w:r>
+      <w:r>
+        <w:t xml:space="preserve"> </w:t>
+      </w:r>
+      <w:r>
+        <w:t xml:space="preserve">elementos </w:t>
+      </w:r>
+      <w:r>
+        <w:t xml:space="preserve">não </w:t>
+      </w:r>
+      <w:r>
+        <w:t>primos</w:t>
+      </w:r>
+      <w:r>
+        <w:t xml:space="preserve"> </w:t>
+      </w:r>
+      <w:r>
+        <w:t>(</w:t>
+      </w:r>
+      <w:proofErr w:type="spellStart"/>
+      <w:r>
+        <w:rPr>
+          <w:u w:val="single"/>
+        </w:rPr>
+        <w:t>posiçãoTrabalho</w:t>
+      </w:r>
+      <w:proofErr w:type="spellEnd"/>
+      <w:r>
+        <w:t xml:space="preserve"> -&gt; salário </w:t>
+      </w:r>
+      <w:r>
+        <w:t>|</w:t>
+      </w:r>
+      <w:r>
+        <w:t xml:space="preserve"> nome, qualidade -&gt; </w:t>
+      </w:r>
+      <w:proofErr w:type="spellStart"/>
+      <w:r>
+        <w:t>preçoAluguer</w:t>
+      </w:r>
+      <w:proofErr w:type="spellEnd"/>
+      <w:r>
+        <w:t>)</w:t>
+      </w:r>
+      <w:r>
+        <w:t>.</w:t>
+      </w:r>
+    </w:p>
+    <w:p>
+      <w:pPr>
+        <w:jc w:val="both"/>
+      </w:pPr>
+      <w:r>
+        <w:t xml:space="preserve">As restantes relações pertencem à </w:t>
+      </w:r>
+      <w:r>
+        <w:t xml:space="preserve">Forma Normal </w:t>
+      </w:r>
+      <w:proofErr w:type="spellStart"/>
+      <w:r>
+        <w:t>Boyce-Codd</w:t>
+      </w:r>
+      <w:proofErr w:type="spellEnd"/>
+      <w:r>
+        <w:t xml:space="preserve"> (e, por sua vez, à 3ªFN) pois ou não contêm nenhuma dependência funcional, ou contêm uma dependência funcional cujo lado esquerdo corresponde a uma dependência cujo lado esquerdo é a chave primária.</w:t>
+      </w:r>
+    </w:p>
+    <w:p/>
     <w:sectPr>
       <w:pgSz w:w="11900" w:h="16840"/>
       <w:pgMar w:top="1417" w:right="1701" w:bottom="1417" w:left="1701" w:header="708" w:footer="708" w:gutter="0"/>

</xml_diff>

<commit_message>
Removed redundancy in DB
</commit_message>
<xml_diff>
--- a/Proj2.docx
+++ b/Proj2.docx
@@ -721,60 +721,60 @@
           <w:sz w:val="24"/>
           <w:shd w:fill="auto" w:val="clear"/>
         </w:rPr>
-        <w:t xml:space="preserve">, qualidade, preçoAluguer, marca-&gt;Marca.nome, nome-&gt;Modelo, nAluguer-&gt;Aluguer)</w:t>
-      </w:r>
-    </w:p>
-    <w:p>
-      <w:pPr>
-        <w:spacing w:before="0" w:after="0" w:line="240"/>
-        <w:ind w:right="0" w:left="0" w:firstLine="0"/>
-        <w:jc w:val="left"/>
-        <w:rPr>
-          <w:rFonts w:ascii="Calibri" w:hAnsi="Calibri" w:cs="Calibri" w:eastAsia="Calibri"/>
-          <w:color w:val="auto"/>
-          <w:spacing w:val="0"/>
-          <w:position w:val="0"/>
-          <w:sz w:val="24"/>
-          <w:shd w:fill="auto" w:val="clear"/>
-        </w:rPr>
-      </w:pPr>
-      <w:r>
-        <w:rPr>
-          <w:rFonts w:ascii="Calibri" w:hAnsi="Calibri" w:cs="Calibri" w:eastAsia="Calibri"/>
-          <w:color w:val="auto"/>
-          <w:spacing w:val="0"/>
-          <w:position w:val="0"/>
-          <w:sz w:val="24"/>
-          <w:shd w:fill="auto" w:val="clear"/>
-        </w:rPr>
-        <w:t xml:space="preserve">ID -&gt; qualidade, marca, nome, nAluguer</w:t>
-      </w:r>
-    </w:p>
-    <w:p>
-      <w:pPr>
-        <w:spacing w:before="0" w:after="0" w:line="240"/>
-        <w:ind w:right="0" w:left="0" w:firstLine="0"/>
-        <w:jc w:val="left"/>
-        <w:rPr>
-          <w:rFonts w:ascii="Calibri" w:hAnsi="Calibri" w:cs="Calibri" w:eastAsia="Calibri"/>
-          <w:color w:val="auto"/>
-          <w:spacing w:val="0"/>
-          <w:position w:val="0"/>
-          <w:sz w:val="24"/>
-          <w:u w:val="single"/>
-          <w:shd w:fill="auto" w:val="clear"/>
-        </w:rPr>
-      </w:pPr>
-      <w:r>
-        <w:rPr>
-          <w:rFonts w:ascii="Calibri" w:hAnsi="Calibri" w:cs="Calibri" w:eastAsia="Calibri"/>
-          <w:color w:val="auto"/>
-          <w:spacing w:val="0"/>
-          <w:position w:val="0"/>
-          <w:sz w:val="24"/>
-          <w:shd w:fill="auto" w:val="clear"/>
-        </w:rPr>
-        <w:t xml:space="preserve">marca, nome, qualidade -&gt; preçoAluguer</w:t>
+        <w:t xml:space="preserve">, qualidade, preçoAluguer, nome-&gt;Modelo, nAluguer-&gt;Aluguer)</w:t>
+      </w:r>
+    </w:p>
+    <w:p>
+      <w:pPr>
+        <w:spacing w:before="0" w:after="0" w:line="240"/>
+        <w:ind w:right="0" w:left="0" w:firstLine="0"/>
+        <w:jc w:val="left"/>
+        <w:rPr>
+          <w:rFonts w:ascii="Calibri" w:hAnsi="Calibri" w:cs="Calibri" w:eastAsia="Calibri"/>
+          <w:color w:val="auto"/>
+          <w:spacing w:val="0"/>
+          <w:position w:val="0"/>
+          <w:sz w:val="24"/>
+          <w:shd w:fill="auto" w:val="clear"/>
+        </w:rPr>
+      </w:pPr>
+      <w:r>
+        <w:rPr>
+          <w:rFonts w:ascii="Calibri" w:hAnsi="Calibri" w:cs="Calibri" w:eastAsia="Calibri"/>
+          <w:color w:val="auto"/>
+          <w:spacing w:val="0"/>
+          <w:position w:val="0"/>
+          <w:sz w:val="24"/>
+          <w:shd w:fill="auto" w:val="clear"/>
+        </w:rPr>
+        <w:t xml:space="preserve">ID -&gt; qualidade, nome, nAluguer</w:t>
+      </w:r>
+    </w:p>
+    <w:p>
+      <w:pPr>
+        <w:spacing w:before="0" w:after="0" w:line="240"/>
+        <w:ind w:right="0" w:left="0" w:firstLine="0"/>
+        <w:jc w:val="left"/>
+        <w:rPr>
+          <w:rFonts w:ascii="Calibri" w:hAnsi="Calibri" w:cs="Calibri" w:eastAsia="Calibri"/>
+          <w:color w:val="auto"/>
+          <w:spacing w:val="0"/>
+          <w:position w:val="0"/>
+          <w:sz w:val="24"/>
+          <w:u w:val="single"/>
+          <w:shd w:fill="auto" w:val="clear"/>
+        </w:rPr>
+      </w:pPr>
+      <w:r>
+        <w:rPr>
+          <w:rFonts w:ascii="Calibri" w:hAnsi="Calibri" w:cs="Calibri" w:eastAsia="Calibri"/>
+          <w:color w:val="auto"/>
+          <w:spacing w:val="0"/>
+          <w:position w:val="0"/>
+          <w:sz w:val="24"/>
+          <w:shd w:fill="auto" w:val="clear"/>
+        </w:rPr>
+        <w:t xml:space="preserve">nome, qualidade -&gt; preçoAluguer</w:t>
       </w:r>
     </w:p>
     <w:p>
@@ -1306,7 +1306,7 @@
           <w:sz w:val="24"/>
           <w:shd w:fill="auto" w:val="clear"/>
         </w:rPr>
-        <w:t xml:space="preserve">As relações Empregado e Instrumento violam a 3ªFN (e, por sua vez, a Forma Normal de Boyce-Codd) pois contêm uma dependência não trivial em que o lado esquerdo não é uma superchave e o lado direito contém elementos não primos (posiçãoTrabalho -&gt; salário | marca, nome, qualidade -&gt; preçoAluguer).</w:t>
+        <w:t xml:space="preserve">As relações Empregado e Instrumento violam a 3ªFN (e, por sua vez, a Forma Normal de Boyce-Codd) pois contêm uma dependência não trivial em que o lado esquerdo não é uma superchave e o lado direito contém elementos não primos (posiçãoTrabalho -&gt; salário | nome, qualidade -&gt; preçoAluguer).</w:t>
       </w:r>
     </w:p>
     <w:p>

</xml_diff>